<commit_message>
Began home page and added navigation bar and image
</commit_message>
<xml_diff>
--- a/Wireframe/Requirements.docx
+++ b/Wireframe/Requirements.docx
@@ -281,14 +281,7 @@
           <w:rFonts w:ascii="Times New Roman" w:hAnsi="Times New Roman" w:cs="Times New Roman"/>
           <w:sz w:val="24"/>
         </w:rPr>
-        <w:t>Image, title, and sentence: express</w:t>
-      </w:r>
-      <w:r>
-        <w:rPr>
-          <w:rFonts w:ascii="Times New Roman" w:hAnsi="Times New Roman" w:cs="Times New Roman"/>
-          <w:sz w:val="24"/>
-        </w:rPr>
-        <w:t xml:space="preserve"> how I’m unique</w:t>
+        <w:t>Image, title, and sentence: express how I’m unique</w:t>
       </w:r>
     </w:p>
     <w:p>
@@ -468,14 +461,7 @@
           <w:rFonts w:ascii="Times New Roman" w:hAnsi="Times New Roman" w:cs="Times New Roman"/>
           <w:sz w:val="24"/>
         </w:rPr>
-        <w:t xml:space="preserve">Image, title, and sentence: </w:t>
-      </w:r>
-      <w:r>
-        <w:rPr>
-          <w:rFonts w:ascii="Times New Roman" w:hAnsi="Times New Roman" w:cs="Times New Roman"/>
-          <w:sz w:val="24"/>
-        </w:rPr>
-        <w:t>software engineer, what kind of developer I am</w:t>
+        <w:t>Image, title, and sentence: software engineer, what kind of developer I am</w:t>
       </w:r>
     </w:p>
     <w:p>
@@ -510,21 +496,26 @@
           <w:sz w:val="24"/>
         </w:rPr>
       </w:pPr>
-      <w:proofErr w:type="spellStart"/>
-      <w:r>
-        <w:rPr>
-          <w:rFonts w:ascii="Times New Roman" w:hAnsi="Times New Roman" w:cs="Times New Roman"/>
-          <w:sz w:val="24"/>
-        </w:rPr>
-        <w:t>Github</w:t>
-      </w:r>
-      <w:proofErr w:type="spellEnd"/>
-      <w:r>
-        <w:rPr>
-          <w:rFonts w:ascii="Times New Roman" w:hAnsi="Times New Roman" w:cs="Times New Roman"/>
-          <w:sz w:val="24"/>
-        </w:rPr>
-        <w:t xml:space="preserve"> account</w:t>
+      <w:r>
+        <w:rPr>
+          <w:rFonts w:ascii="Times New Roman" w:hAnsi="Times New Roman" w:cs="Times New Roman"/>
+          <w:sz w:val="24"/>
+        </w:rPr>
+        <w:t>Git</w:t>
+      </w:r>
+      <w:r>
+        <w:rPr>
+          <w:rFonts w:ascii="Times New Roman" w:hAnsi="Times New Roman" w:cs="Times New Roman"/>
+          <w:sz w:val="24"/>
+        </w:rPr>
+        <w:t>H</w:t>
+      </w:r>
+      <w:r>
+        <w:rPr>
+          <w:rFonts w:ascii="Times New Roman" w:hAnsi="Times New Roman" w:cs="Times New Roman"/>
+          <w:sz w:val="24"/>
+        </w:rPr>
+        <w:t>ub account</w:t>
       </w:r>
     </w:p>
     <w:p>
@@ -702,6 +693,13 @@
           <w:sz w:val="24"/>
         </w:rPr>
         <w:t>Color:</w:t>
+      </w:r>
+      <w:r>
+        <w:rPr>
+          <w:rFonts w:ascii="Times New Roman" w:hAnsi="Times New Roman" w:cs="Times New Roman"/>
+          <w:sz w:val="24"/>
+        </w:rPr>
+        <w:t xml:space="preserve"> light gray, dark blue</w:t>
       </w:r>
       <w:bookmarkStart w:id="0" w:name="_GoBack"/>
       <w:bookmarkEnd w:id="0"/>

</xml_diff>